<commit_message>
add file picker package
</commit_message>
<xml_diff>
--- a/Auth App description.docx
+++ b/Auth App description.docx
@@ -412,23 +412,7 @@
           <w:sz w:val="40"/>
           <w:szCs w:val="40"/>
         </w:rPr>
-        <w:t xml:space="preserve">You can add your address in case you </w:t>
-      </w:r>
-      <w:proofErr w:type="gramStart"/>
-      <w:r>
-        <w:rPr>
-          <w:sz w:val="40"/>
-          <w:szCs w:val="40"/>
-        </w:rPr>
-        <w:t>didn’t</w:t>
-      </w:r>
-      <w:proofErr w:type="gramEnd"/>
-      <w:r>
-        <w:rPr>
-          <w:sz w:val="40"/>
-          <w:szCs w:val="40"/>
-        </w:rPr>
-        <w:t xml:space="preserve"> </w:t>
+        <w:t xml:space="preserve">You can add your address in case you didn’t </w:t>
       </w:r>
       <w:proofErr w:type="spellStart"/>
       <w:r>
@@ -786,14 +770,7 @@
           <w:sz w:val="40"/>
           <w:szCs w:val="40"/>
         </w:rPr>
-        <w:t xml:space="preserve">Bloc </w:t>
-      </w:r>
-      <w:r>
-        <w:rPr>
-          <w:sz w:val="40"/>
-          <w:szCs w:val="40"/>
-        </w:rPr>
-        <w:t>Architecture</w:t>
+        <w:t>Bloc Architecture</w:t>
       </w:r>
     </w:p>
     <w:p>
@@ -1083,6 +1060,43 @@
         <w:t>Dartz</w:t>
       </w:r>
       <w:proofErr w:type="spellEnd"/>
+      <w:r>
+        <w:rPr>
+          <w:sz w:val="40"/>
+          <w:szCs w:val="40"/>
+        </w:rPr>
+        <w:t>.</w:t>
+      </w:r>
+    </w:p>
+    <w:p>
+      <w:pPr>
+        <w:pStyle w:val="ListParagraph"/>
+        <w:numPr>
+          <w:ilvl w:val="2"/>
+          <w:numId w:val="2"/>
+        </w:numPr>
+        <w:ind w:left="1350" w:right="-1080"/>
+        <w:rPr>
+          <w:sz w:val="40"/>
+          <w:szCs w:val="40"/>
+        </w:rPr>
+      </w:pPr>
+      <w:proofErr w:type="spellStart"/>
+      <w:r>
+        <w:rPr>
+          <w:sz w:val="40"/>
+          <w:szCs w:val="40"/>
+        </w:rPr>
+        <w:t>File_picker</w:t>
+      </w:r>
+      <w:proofErr w:type="spellEnd"/>
+      <w:r>
+        <w:rPr>
+          <w:sz w:val="40"/>
+          <w:szCs w:val="40"/>
+        </w:rPr>
+        <w:t>.</w:t>
+      </w:r>
     </w:p>
     <w:p>
       <w:pPr>

</xml_diff>